<commit_message>
PDF dokumentacia SQL dump
</commit_message>
<xml_diff>
--- a/_docs/TravelDiaryDocumentation.docx
+++ b/_docs/TravelDiaryDocumentation.docx
@@ -1364,7 +1364,15 @@
       </w:r>
       <w:proofErr w:type="spellEnd"/>
       <w:r>
-        <w:t xml:space="preserve"> od </w:t>
+        <w:t xml:space="preserve"> </w:t>
+      </w:r>
+      <w:proofErr w:type="spellStart"/>
+      <w:r>
+        <w:t>od</w:t>
+      </w:r>
+      <w:proofErr w:type="spellEnd"/>
+      <w:r>
+        <w:t xml:space="preserve"> </w:t>
       </w:r>
       <w:proofErr w:type="spellStart"/>
       <w:r>
@@ -1743,15 +1751,7 @@
       </w:r>
       <w:proofErr w:type="spellEnd"/>
       <w:r>
-        <w:t xml:space="preserve"> </w:t>
-      </w:r>
-      <w:proofErr w:type="spellStart"/>
-      <w:r>
-        <w:t>OAuth</w:t>
-      </w:r>
-      <w:proofErr w:type="spellEnd"/>
-      <w:r>
-        <w:t xml:space="preserve"> </w:t>
+        <w:t xml:space="preserve"> OAuth </w:t>
       </w:r>
       <w:proofErr w:type="spellStart"/>
       <w:r>
@@ -1859,34 +1859,59 @@
     </w:p>
     <w:p>
       <w:pPr>
-        <w:pStyle w:val="Heading2"/>
-      </w:pPr>
-      <w:proofErr w:type="spellStart"/>
-      <w:r>
-        <w:t>Webove</w:t>
-      </w:r>
-      <w:proofErr w:type="spellEnd"/>
-      <w:r>
-        <w:t xml:space="preserve"> </w:t>
-      </w:r>
-      <w:proofErr w:type="spellStart"/>
-      <w:r>
-        <w:t>rozhranie</w:t>
-      </w:r>
-      <w:proofErr w:type="spellEnd"/>
+        <w:pStyle w:val="Heading3"/>
+      </w:pPr>
+      <w:r>
+        <w:t>API Monitor</w:t>
+      </w:r>
     </w:p>
     <w:p>
-      <w:proofErr w:type="spellStart"/>
-      <w:r>
-        <w:t>Hlavna</w:t>
-      </w:r>
-      <w:proofErr w:type="spellEnd"/>
-      <w:r>
-        <w:t xml:space="preserve"> cast </w:t>
-      </w:r>
-      <w:proofErr w:type="spellStart"/>
-      <w:r>
-        <w:t>weboveho</w:t>
+      <w:r>
+        <w:t xml:space="preserve">Aby </w:t>
+      </w:r>
+      <w:proofErr w:type="spellStart"/>
+      <w:r>
+        <w:t>sme</w:t>
+      </w:r>
+      <w:proofErr w:type="spellEnd"/>
+      <w:r>
+        <w:t xml:space="preserve"> </w:t>
+      </w:r>
+      <w:proofErr w:type="spellStart"/>
+      <w:r>
+        <w:t>zlepsili</w:t>
+      </w:r>
+      <w:proofErr w:type="spellEnd"/>
+      <w:r>
+        <w:t xml:space="preserve"> </w:t>
+      </w:r>
+      <w:proofErr w:type="spellStart"/>
+      <w:r>
+        <w:t>prehlad</w:t>
+      </w:r>
+      <w:proofErr w:type="spellEnd"/>
+      <w:r>
+        <w:t xml:space="preserve"> </w:t>
+      </w:r>
+      <w:proofErr w:type="spellStart"/>
+      <w:r>
+        <w:t>na</w:t>
+      </w:r>
+      <w:proofErr w:type="spellEnd"/>
+      <w:r>
+        <w:t xml:space="preserve"> </w:t>
+      </w:r>
+      <w:proofErr w:type="spellStart"/>
+      <w:r>
+        <w:t>aktivitou</w:t>
+      </w:r>
+      <w:proofErr w:type="spellEnd"/>
+      <w:r>
+        <w:t xml:space="preserve"> </w:t>
+      </w:r>
+      <w:proofErr w:type="spellStart"/>
+      <w:r>
+        <w:t>aplikacneho</w:t>
       </w:r>
       <w:proofErr w:type="spellEnd"/>
       <w:r>
@@ -1898,27 +1923,131 @@
       </w:r>
       <w:proofErr w:type="spellEnd"/>
       <w:r>
-        <w:t xml:space="preserve"> je </w:t>
-      </w:r>
-      <w:proofErr w:type="spellStart"/>
-      <w:r>
-        <w:t>poskytnutie</w:t>
-      </w:r>
-      <w:proofErr w:type="spellEnd"/>
-      <w:r>
-        <w:t xml:space="preserve"> </w:t>
-      </w:r>
-      <w:proofErr w:type="spellStart"/>
-      <w:r>
-        <w:t>prehladu</w:t>
-      </w:r>
-      <w:proofErr w:type="spellEnd"/>
-      <w:r>
-        <w:t xml:space="preserve"> o </w:t>
-      </w:r>
-      <w:proofErr w:type="spellStart"/>
-      <w:r>
-        <w:t>vyletoch</w:t>
+        <w:t xml:space="preserve">, </w:t>
+      </w:r>
+      <w:proofErr w:type="spellStart"/>
+      <w:r>
+        <w:t>naprogramovali</w:t>
+      </w:r>
+      <w:proofErr w:type="spellEnd"/>
+      <w:r>
+        <w:t xml:space="preserve"> </w:t>
+      </w:r>
+      <w:proofErr w:type="spellStart"/>
+      <w:r>
+        <w:t>sme</w:t>
+      </w:r>
+      <w:proofErr w:type="spellEnd"/>
+      <w:r>
+        <w:t xml:space="preserve"> </w:t>
+      </w:r>
+      <w:proofErr w:type="spellStart"/>
+      <w:r>
+        <w:t>jednoduchy</w:t>
+      </w:r>
+      <w:proofErr w:type="spellEnd"/>
+      <w:r>
+        <w:t xml:space="preserve"> API monitor (</w:t>
+      </w:r>
+      <w:proofErr w:type="spellStart"/>
+      <w:r>
+        <w:t>realizacia</w:t>
+      </w:r>
+      <w:proofErr w:type="spellEnd"/>
+      <w:r>
+        <w:t xml:space="preserve"> </w:t>
+      </w:r>
+      <w:proofErr w:type="spellStart"/>
+      <w:r>
+        <w:t>cez</w:t>
+      </w:r>
+      <w:proofErr w:type="spellEnd"/>
+      <w:r>
+        <w:t xml:space="preserve"> </w:t>
+      </w:r>
+      <w:proofErr w:type="spellStart"/>
+      <w:r>
+        <w:t>Redis</w:t>
+      </w:r>
+      <w:proofErr w:type="spellEnd"/>
+      <w:r>
+        <w:t xml:space="preserve"> NoSQL). </w:t>
+      </w:r>
+      <w:proofErr w:type="spellStart"/>
+      <w:r>
+        <w:t>Ukladame</w:t>
+      </w:r>
+      <w:proofErr w:type="spellEnd"/>
+      <w:r>
+        <w:t xml:space="preserve"> </w:t>
+      </w:r>
+      <w:proofErr w:type="spellStart"/>
+      <w:r>
+        <w:t>cas</w:t>
+      </w:r>
+      <w:proofErr w:type="spellEnd"/>
+      <w:r>
+        <w:t xml:space="preserve">, </w:t>
+      </w:r>
+      <w:proofErr w:type="spellStart"/>
+      <w:r>
+        <w:t>metodu</w:t>
+      </w:r>
+      <w:proofErr w:type="spellEnd"/>
+      <w:r>
+        <w:t xml:space="preserve"> a URI </w:t>
+      </w:r>
+      <w:proofErr w:type="spellStart"/>
+      <w:r>
+        <w:t>vykonanje</w:t>
+      </w:r>
+      <w:proofErr w:type="spellEnd"/>
+      <w:r>
+        <w:t xml:space="preserve"> </w:t>
+      </w:r>
+      <w:proofErr w:type="spellStart"/>
+      <w:r>
+        <w:t>poziadavky</w:t>
+      </w:r>
+      <w:proofErr w:type="spellEnd"/>
+      <w:r>
+        <w:t xml:space="preserve">. </w:t>
+      </w:r>
+      <w:proofErr w:type="spellStart"/>
+      <w:r>
+        <w:t>Ukazujeme</w:t>
+      </w:r>
+      <w:proofErr w:type="spellEnd"/>
+      <w:r>
+        <w:t xml:space="preserve"> </w:t>
+      </w:r>
+      <w:proofErr w:type="spellStart"/>
+      <w:r>
+        <w:t>aktivitu</w:t>
+      </w:r>
+      <w:proofErr w:type="spellEnd"/>
+      <w:r>
+        <w:t xml:space="preserve"> </w:t>
+      </w:r>
+      <w:proofErr w:type="spellStart"/>
+      <w:r>
+        <w:t>za</w:t>
+      </w:r>
+      <w:proofErr w:type="spellEnd"/>
+      <w:r>
+        <w:t xml:space="preserve"> </w:t>
+      </w:r>
+      <w:proofErr w:type="spellStart"/>
+      <w:r>
+        <w:t>posledny</w:t>
+      </w:r>
+      <w:proofErr w:type="spellEnd"/>
+      <w:r>
+        <w:t xml:space="preserve"> </w:t>
+      </w:r>
+      <w:proofErr w:type="spellStart"/>
+      <w:r>
+        <w:t>tyzden</w:t>
       </w:r>
       <w:proofErr w:type="spellEnd"/>
       <w:r>
@@ -1926,268 +2055,386 @@
       </w:r>
       <w:proofErr w:type="spellStart"/>
       <w:r>
-        <w:t>jeho</w:t>
-      </w:r>
-      <w:proofErr w:type="spellEnd"/>
-      <w:r>
-        <w:t xml:space="preserve"> </w:t>
-      </w:r>
-      <w:proofErr w:type="spellStart"/>
-      <w:r>
-        <w:t>zaznamoch</w:t>
-      </w:r>
-      <w:proofErr w:type="spellEnd"/>
-      <w:r>
-        <w:t xml:space="preserve">. </w:t>
-      </w:r>
-      <w:proofErr w:type="spellStart"/>
-      <w:r>
-        <w:t>Pri</w:t>
-      </w:r>
-      <w:proofErr w:type="spellEnd"/>
-      <w:r>
-        <w:t xml:space="preserve"> </w:t>
-      </w:r>
-      <w:proofErr w:type="spellStart"/>
-      <w:r>
-        <w:t>vykreslovani</w:t>
-      </w:r>
-      <w:proofErr w:type="spellEnd"/>
-      <w:r>
-        <w:t xml:space="preserve"> </w:t>
-      </w:r>
-      <w:proofErr w:type="spellStart"/>
-      <w:r>
-        <w:t>mapy</w:t>
-      </w:r>
-      <w:proofErr w:type="spellEnd"/>
-      <w:r>
-        <w:t xml:space="preserve"> </w:t>
-      </w:r>
-      <w:proofErr w:type="spellStart"/>
-      <w:r>
-        <w:t>sa</w:t>
-      </w:r>
-      <w:proofErr w:type="spellEnd"/>
-      <w:r>
-        <w:t xml:space="preserve"> </w:t>
-      </w:r>
-      <w:proofErr w:type="spellStart"/>
-      <w:r>
-        <w:t>vyuziva</w:t>
-      </w:r>
-      <w:proofErr w:type="spellEnd"/>
-      <w:r>
-        <w:t xml:space="preserve"> Google API (</w:t>
-      </w:r>
-      <w:proofErr w:type="spellStart"/>
-      <w:r>
-        <w:t>konkretne</w:t>
-      </w:r>
-      <w:proofErr w:type="spellEnd"/>
-      <w:r>
-        <w:t xml:space="preserve"> Google Maps </w:t>
-      </w:r>
-      <w:proofErr w:type="spellStart"/>
-      <w:r>
-        <w:t>Javascript</w:t>
-      </w:r>
-      <w:proofErr w:type="spellEnd"/>
-      <w:r>
-        <w:t xml:space="preserve"> API – </w:t>
-      </w:r>
-      <w:proofErr w:type="spellStart"/>
-      <w:r>
-        <w:t>mapa</w:t>
-      </w:r>
-      <w:proofErr w:type="spellEnd"/>
-      <w:r>
-        <w:t xml:space="preserve"> </w:t>
-      </w:r>
-      <w:proofErr w:type="spellStart"/>
-      <w:r>
-        <w:t>samotna</w:t>
-      </w:r>
-      <w:proofErr w:type="spellEnd"/>
-      <w:r>
-        <w:t xml:space="preserve"> a Google Geolocation API – </w:t>
-      </w:r>
-      <w:proofErr w:type="spellStart"/>
-      <w:r>
-        <w:t>preklada</w:t>
-      </w:r>
-      <w:proofErr w:type="spellEnd"/>
-      <w:r>
-        <w:t xml:space="preserve"> </w:t>
-      </w:r>
-      <w:proofErr w:type="spellStart"/>
-      <w:r>
-        <w:t>suradnice</w:t>
-      </w:r>
-      <w:proofErr w:type="spellEnd"/>
-      <w:r>
-        <w:t xml:space="preserve"> </w:t>
-      </w:r>
-      <w:proofErr w:type="spellStart"/>
-      <w:r>
-        <w:t>na</w:t>
-      </w:r>
-      <w:proofErr w:type="spellEnd"/>
-      <w:r>
-        <w:t xml:space="preserve"> </w:t>
-      </w:r>
-      <w:proofErr w:type="spellStart"/>
-      <w:r>
-        <w:t>adresy</w:t>
-      </w:r>
-      <w:proofErr w:type="spellEnd"/>
-      <w:r>
-        <w:t>).</w:t>
+        <w:t>poslednych</w:t>
+      </w:r>
+      <w:proofErr w:type="spellEnd"/>
+      <w:r>
+        <w:t xml:space="preserve"> 20 </w:t>
+      </w:r>
+      <w:proofErr w:type="spellStart"/>
+      <w:r>
+        <w:t>dotazov</w:t>
+      </w:r>
+      <w:proofErr w:type="spellEnd"/>
+      <w:r>
+        <w:t xml:space="preserve"> </w:t>
+      </w:r>
+      <w:proofErr w:type="spellStart"/>
+      <w:r>
+        <w:t>za</w:t>
+      </w:r>
+      <w:proofErr w:type="spellEnd"/>
+      <w:r>
+        <w:t xml:space="preserve"> </w:t>
+      </w:r>
+      <w:proofErr w:type="spellStart"/>
+      <w:r>
+        <w:t>aktualny</w:t>
+      </w:r>
+      <w:proofErr w:type="spellEnd"/>
+      <w:r>
+        <w:t xml:space="preserve"> den.</w:t>
       </w:r>
     </w:p>
     <w:p>
-      <w:proofErr w:type="spellStart"/>
-      <w:r>
-        <w:t>Rozhranie</w:t>
-      </w:r>
-      <w:proofErr w:type="spellEnd"/>
-      <w:r>
-        <w:t xml:space="preserve"> </w:t>
-      </w:r>
-      <w:proofErr w:type="spellStart"/>
-      <w:r>
-        <w:t>tiez</w:t>
-      </w:r>
-      <w:proofErr w:type="spellEnd"/>
-      <w:r>
-        <w:t xml:space="preserve"> </w:t>
-      </w:r>
-      <w:proofErr w:type="spellStart"/>
-      <w:r>
-        <w:t>poskytuje</w:t>
-      </w:r>
-      <w:proofErr w:type="spellEnd"/>
-      <w:r>
-        <w:t xml:space="preserve"> CRUD </w:t>
-      </w:r>
-      <w:proofErr w:type="spellStart"/>
-      <w:r>
-        <w:t>operacie</w:t>
-      </w:r>
-      <w:proofErr w:type="spellEnd"/>
-      <w:r>
-        <w:t xml:space="preserve"> </w:t>
-      </w:r>
-      <w:proofErr w:type="spellStart"/>
-      <w:r>
-        <w:t>nad</w:t>
-      </w:r>
-      <w:proofErr w:type="spellEnd"/>
-      <w:r>
-        <w:t xml:space="preserve"> </w:t>
-      </w:r>
-      <w:proofErr w:type="spellStart"/>
-      <w:r>
-        <w:t>vyletmi</w:t>
-      </w:r>
-      <w:proofErr w:type="spellEnd"/>
-      <w:r>
-        <w:t xml:space="preserve">, </w:t>
-      </w:r>
-      <w:proofErr w:type="spellStart"/>
-      <w:r>
-        <w:t>pouzivatelmi</w:t>
-      </w:r>
-      <w:proofErr w:type="spellEnd"/>
-      <w:r>
-        <w:t xml:space="preserve"> (</w:t>
-      </w:r>
-      <w:proofErr w:type="spellStart"/>
-      <w:r>
-        <w:t>registracia</w:t>
-      </w:r>
-      <w:proofErr w:type="spellEnd"/>
-      <w:r>
-        <w:t xml:space="preserve">) a </w:t>
-      </w:r>
-      <w:proofErr w:type="spellStart"/>
-      <w:r>
-        <w:t>zariadeniami</w:t>
-      </w:r>
-      <w:proofErr w:type="spellEnd"/>
-      <w:r>
-        <w:t xml:space="preserve">. </w:t>
-      </w:r>
-      <w:proofErr w:type="spellStart"/>
-      <w:r>
-        <w:t>Vytvaranie</w:t>
-      </w:r>
-      <w:proofErr w:type="spellEnd"/>
-      <w:r>
-        <w:t xml:space="preserve"> </w:t>
-      </w:r>
-      <w:proofErr w:type="spellStart"/>
-      <w:r>
-        <w:t>zaznamov</w:t>
-      </w:r>
-      <w:proofErr w:type="spellEnd"/>
-      <w:r>
-        <w:t xml:space="preserve"> o </w:t>
-      </w:r>
-      <w:proofErr w:type="spellStart"/>
-      <w:r>
-        <w:t>vylete</w:t>
-      </w:r>
-      <w:proofErr w:type="spellEnd"/>
-      <w:r>
-        <w:t xml:space="preserve"> </w:t>
-      </w:r>
-      <w:proofErr w:type="spellStart"/>
-      <w:r>
-        <w:t>nie</w:t>
-      </w:r>
-      <w:proofErr w:type="spellEnd"/>
-      <w:r>
-        <w:t xml:space="preserve"> je </w:t>
-      </w:r>
-      <w:proofErr w:type="spellStart"/>
-      <w:r>
-        <w:t>sucastou</w:t>
-      </w:r>
-      <w:proofErr w:type="spellEnd"/>
-      <w:r>
-        <w:t xml:space="preserve"> </w:t>
-      </w:r>
-      <w:proofErr w:type="spellStart"/>
-      <w:r>
-        <w:t>weboveho</w:t>
-      </w:r>
-      <w:proofErr w:type="spellEnd"/>
-      <w:r>
-        <w:t xml:space="preserve"> </w:t>
-      </w:r>
-      <w:proofErr w:type="spellStart"/>
-      <w:r>
-        <w:t>rozhrania</w:t>
-      </w:r>
-      <w:proofErr w:type="spellEnd"/>
-      <w:r>
-        <w:t>.</w:t>
-      </w:r>
+      <w:pPr>
+        <w:pStyle w:val="Heading2"/>
+      </w:pPr>
+      <w:proofErr w:type="spellStart"/>
+      <w:r>
+        <w:t>Webove</w:t>
+      </w:r>
+      <w:proofErr w:type="spellEnd"/>
+      <w:r>
+        <w:t xml:space="preserve"> </w:t>
+      </w:r>
+      <w:proofErr w:type="spellStart"/>
+      <w:r>
+        <w:t>rozhranie</w:t>
+      </w:r>
+      <w:proofErr w:type="spellEnd"/>
     </w:p>
     <w:p>
-      <w:pPr>
-        <w:pStyle w:val="Heading2"/>
-      </w:pPr>
-      <w:proofErr w:type="spellStart"/>
-      <w:r>
-        <w:t>Databaza</w:t>
-      </w:r>
-      <w:proofErr w:type="spellEnd"/>
+      <w:proofErr w:type="spellStart"/>
+      <w:r>
+        <w:t>Hlavna</w:t>
+      </w:r>
+      <w:proofErr w:type="spellEnd"/>
+      <w:r>
+        <w:t xml:space="preserve"> cast </w:t>
+      </w:r>
+      <w:proofErr w:type="spellStart"/>
+      <w:r>
+        <w:t>weboveho</w:t>
+      </w:r>
+      <w:proofErr w:type="spellEnd"/>
+      <w:r>
+        <w:t xml:space="preserve"> </w:t>
+      </w:r>
+      <w:proofErr w:type="spellStart"/>
+      <w:r>
+        <w:t>rozhrania</w:t>
+      </w:r>
+      <w:proofErr w:type="spellEnd"/>
+      <w:r>
+        <w:t xml:space="preserve"> je </w:t>
+      </w:r>
+      <w:proofErr w:type="spellStart"/>
+      <w:r>
+        <w:t>poskytnutie</w:t>
+      </w:r>
+      <w:proofErr w:type="spellEnd"/>
+      <w:r>
+        <w:t xml:space="preserve"> </w:t>
+      </w:r>
+      <w:proofErr w:type="spellStart"/>
+      <w:r>
+        <w:t>prehladu</w:t>
+      </w:r>
+      <w:proofErr w:type="spellEnd"/>
+      <w:r>
+        <w:t xml:space="preserve"> o </w:t>
+      </w:r>
+      <w:proofErr w:type="spellStart"/>
+      <w:r>
+        <w:t>vyletoch</w:t>
+      </w:r>
+      <w:proofErr w:type="spellEnd"/>
+      <w:r>
+        <w:t xml:space="preserve"> a </w:t>
+      </w:r>
+      <w:proofErr w:type="spellStart"/>
+      <w:r>
+        <w:t>jeho</w:t>
+      </w:r>
+      <w:proofErr w:type="spellEnd"/>
+      <w:r>
+        <w:t xml:space="preserve"> </w:t>
+      </w:r>
+      <w:proofErr w:type="spellStart"/>
+      <w:r>
+        <w:t>zaznamoch</w:t>
+      </w:r>
+      <w:proofErr w:type="spellEnd"/>
+      <w:r>
+        <w:t xml:space="preserve">. </w:t>
+      </w:r>
+      <w:proofErr w:type="spellStart"/>
+      <w:r>
+        <w:t>Pri</w:t>
+      </w:r>
+      <w:proofErr w:type="spellEnd"/>
+      <w:r>
+        <w:t xml:space="preserve"> </w:t>
+      </w:r>
+      <w:proofErr w:type="spellStart"/>
+      <w:r>
+        <w:t>vykreslovani</w:t>
+      </w:r>
+      <w:proofErr w:type="spellEnd"/>
+      <w:r>
+        <w:t xml:space="preserve"> </w:t>
+      </w:r>
+      <w:proofErr w:type="spellStart"/>
+      <w:r>
+        <w:t>mapy</w:t>
+      </w:r>
+      <w:proofErr w:type="spellEnd"/>
+      <w:r>
+        <w:t xml:space="preserve"> </w:t>
+      </w:r>
+      <w:proofErr w:type="spellStart"/>
+      <w:r>
+        <w:t>sa</w:t>
+      </w:r>
+      <w:proofErr w:type="spellEnd"/>
+      <w:r>
+        <w:t xml:space="preserve"> </w:t>
+      </w:r>
+      <w:proofErr w:type="spellStart"/>
+      <w:r>
+        <w:t>vyuziva</w:t>
+      </w:r>
+      <w:proofErr w:type="spellEnd"/>
+      <w:r>
+        <w:t xml:space="preserve"> Google API (</w:t>
+      </w:r>
+      <w:proofErr w:type="spellStart"/>
+      <w:r>
+        <w:t>konkretne</w:t>
+      </w:r>
+      <w:proofErr w:type="spellEnd"/>
+      <w:r>
+        <w:t xml:space="preserve"> Google Maps </w:t>
+      </w:r>
+      <w:proofErr w:type="spellStart"/>
+      <w:r>
+        <w:t>Javascript</w:t>
+      </w:r>
+      <w:proofErr w:type="spellEnd"/>
+      <w:r>
+        <w:t xml:space="preserve"> API – </w:t>
+      </w:r>
+      <w:proofErr w:type="spellStart"/>
+      <w:r>
+        <w:t>mapa</w:t>
+      </w:r>
+      <w:proofErr w:type="spellEnd"/>
+      <w:r>
+        <w:t xml:space="preserve"> </w:t>
+      </w:r>
+      <w:proofErr w:type="spellStart"/>
+      <w:r>
+        <w:t>samotna</w:t>
+      </w:r>
+      <w:proofErr w:type="spellEnd"/>
+      <w:r>
+        <w:t xml:space="preserve"> a Google Geolocation API – </w:t>
+      </w:r>
+      <w:proofErr w:type="spellStart"/>
+      <w:r>
+        <w:t>preklada</w:t>
+      </w:r>
+      <w:proofErr w:type="spellEnd"/>
+      <w:r>
+        <w:t xml:space="preserve"> </w:t>
+      </w:r>
+      <w:proofErr w:type="spellStart"/>
+      <w:r>
+        <w:t>suradnice</w:t>
+      </w:r>
+      <w:proofErr w:type="spellEnd"/>
+      <w:r>
+        <w:t xml:space="preserve"> </w:t>
+      </w:r>
+      <w:proofErr w:type="spellStart"/>
+      <w:r>
+        <w:t>na</w:t>
+      </w:r>
+      <w:proofErr w:type="spellEnd"/>
+      <w:r>
+        <w:t xml:space="preserve"> </w:t>
+      </w:r>
+      <w:proofErr w:type="spellStart"/>
+      <w:r>
+        <w:t>adresy</w:t>
+      </w:r>
+      <w:proofErr w:type="spellEnd"/>
+      <w:r>
+        <w:t>).</w:t>
+      </w:r>
     </w:p>
     <w:p>
       <w:proofErr w:type="spellStart"/>
       <w:r>
+        <w:t>Rozhranie</w:t>
+      </w:r>
+      <w:proofErr w:type="spellEnd"/>
+      <w:r>
+        <w:t xml:space="preserve"> </w:t>
+      </w:r>
+      <w:proofErr w:type="spellStart"/>
+      <w:r>
+        <w:t>tiez</w:t>
+      </w:r>
+      <w:proofErr w:type="spellEnd"/>
+      <w:r>
+        <w:t xml:space="preserve"> </w:t>
+      </w:r>
+      <w:proofErr w:type="spellStart"/>
+      <w:r>
+        <w:t>poskytuje</w:t>
+      </w:r>
+      <w:proofErr w:type="spellEnd"/>
+      <w:r>
+        <w:t xml:space="preserve"> CRUD </w:t>
+      </w:r>
+      <w:proofErr w:type="spellStart"/>
+      <w:r>
+        <w:t>operacie</w:t>
+      </w:r>
+      <w:proofErr w:type="spellEnd"/>
+      <w:r>
+        <w:t xml:space="preserve"> </w:t>
+      </w:r>
+      <w:proofErr w:type="spellStart"/>
+      <w:r>
+        <w:t>nad</w:t>
+      </w:r>
+      <w:proofErr w:type="spellEnd"/>
+      <w:r>
+        <w:t xml:space="preserve"> </w:t>
+      </w:r>
+      <w:proofErr w:type="spellStart"/>
+      <w:r>
+        <w:t>vyletmi</w:t>
+      </w:r>
+      <w:proofErr w:type="spellEnd"/>
+      <w:r>
+        <w:t xml:space="preserve">, </w:t>
+      </w:r>
+      <w:proofErr w:type="spellStart"/>
+      <w:r>
+        <w:t>pouzivatelmi</w:t>
+      </w:r>
+      <w:proofErr w:type="spellEnd"/>
+      <w:r>
+        <w:t xml:space="preserve"> (</w:t>
+      </w:r>
+      <w:proofErr w:type="spellStart"/>
+      <w:r>
+        <w:t>registracia</w:t>
+      </w:r>
+      <w:proofErr w:type="spellEnd"/>
+      <w:r>
+        <w:t xml:space="preserve">) a </w:t>
+      </w:r>
+      <w:proofErr w:type="spellStart"/>
+      <w:r>
+        <w:t>zariadeniami</w:t>
+      </w:r>
+      <w:proofErr w:type="spellEnd"/>
+      <w:r>
+        <w:t xml:space="preserve">. </w:t>
+      </w:r>
+      <w:proofErr w:type="spellStart"/>
+      <w:r>
+        <w:t>Vytvaranie</w:t>
+      </w:r>
+      <w:proofErr w:type="spellEnd"/>
+      <w:r>
+        <w:t xml:space="preserve"> </w:t>
+      </w:r>
+      <w:proofErr w:type="spellStart"/>
+      <w:r>
+        <w:t>zaznamov</w:t>
+      </w:r>
+      <w:proofErr w:type="spellEnd"/>
+      <w:r>
+        <w:t xml:space="preserve"> o </w:t>
+      </w:r>
+      <w:proofErr w:type="spellStart"/>
+      <w:r>
+        <w:t>vylete</w:t>
+      </w:r>
+      <w:proofErr w:type="spellEnd"/>
+      <w:r>
+        <w:t xml:space="preserve"> </w:t>
+      </w:r>
+      <w:proofErr w:type="spellStart"/>
+      <w:r>
+        <w:t>nie</w:t>
+      </w:r>
+      <w:proofErr w:type="spellEnd"/>
+      <w:r>
+        <w:t xml:space="preserve"> je </w:t>
+      </w:r>
+      <w:proofErr w:type="spellStart"/>
+      <w:r>
+        <w:t>sucastou</w:t>
+      </w:r>
+      <w:proofErr w:type="spellEnd"/>
+      <w:r>
+        <w:t xml:space="preserve"> </w:t>
+      </w:r>
+      <w:proofErr w:type="spellStart"/>
+      <w:r>
+        <w:t>weboveho</w:t>
+      </w:r>
+      <w:proofErr w:type="spellEnd"/>
+      <w:r>
+        <w:t xml:space="preserve"> </w:t>
+      </w:r>
+      <w:proofErr w:type="spellStart"/>
+      <w:r>
+        <w:t>rozhrania</w:t>
+      </w:r>
+      <w:proofErr w:type="spellEnd"/>
+      <w:r>
+        <w:t>.</w:t>
+      </w:r>
+    </w:p>
+    <w:p>
+      <w:pPr>
+        <w:pStyle w:val="Heading2"/>
+      </w:pPr>
+      <w:proofErr w:type="spellStart"/>
+      <w:r>
+        <w:t>Databaza</w:t>
+      </w:r>
+      <w:proofErr w:type="spellEnd"/>
+    </w:p>
+    <w:p>
+      <w:pPr>
+        <w:pStyle w:val="Heading3"/>
+      </w:pPr>
+      <w:proofErr w:type="spellStart"/>
+      <w:r>
+        <w:t>Relacna</w:t>
+      </w:r>
+      <w:proofErr w:type="spellEnd"/>
+      <w:r>
+        <w:t xml:space="preserve"> </w:t>
+      </w:r>
+      <w:proofErr w:type="spellStart"/>
+      <w:r>
+        <w:t>databaza</w:t>
+      </w:r>
+      <w:proofErr w:type="spellEnd"/>
+    </w:p>
+    <w:p>
+      <w:proofErr w:type="spellStart"/>
+      <w:r>
         <w:t>Pri</w:t>
       </w:r>
       <w:proofErr w:type="spellEnd"/>
@@ -2305,10 +2552,7 @@
         <w:t>/</w:t>
       </w:r>
       <w:r>
-        <w:t>EERv4</w:t>
-      </w:r>
-      <w:r>
-        <w:t xml:space="preserve">.png). Dump </w:t>
+        <w:t xml:space="preserve">EERv5.png). Dump </w:t>
       </w:r>
       <w:proofErr w:type="spellStart"/>
       <w:r>
@@ -2324,23 +2568,15 @@
       </w:r>
       <w:proofErr w:type="spellEnd"/>
       <w:r>
-        <w:t xml:space="preserve"> v (_</w:t>
-      </w:r>
-      <w:proofErr w:type="spellStart"/>
-      <w:r>
-        <w:t>db</w:t>
-      </w:r>
-      <w:proofErr w:type="spellEnd"/>
-      <w:r>
-        <w:t>/</w:t>
-      </w:r>
-      <w:proofErr w:type="spellStart"/>
-      <w:r>
-        <w:t>dump.sql</w:t>
-      </w:r>
-      <w:proofErr w:type="spellEnd"/>
-      <w:r>
-        <w:t xml:space="preserve">). </w:t>
+        <w:t xml:space="preserve"> v </w:t>
+      </w:r>
+      <w:proofErr w:type="spellStart"/>
+      <w:r>
+        <w:t>priecinku</w:t>
+      </w:r>
+      <w:proofErr w:type="spellEnd"/>
+      <w:r>
+        <w:t xml:space="preserve"> _db. </w:t>
       </w:r>
       <w:proofErr w:type="spellStart"/>
       <w:r>
@@ -2438,22 +2674,769 @@
       <w:r>
         <w:t>.</w:t>
       </w:r>
+    </w:p>
+    <w:p>
+      <w:pPr>
+        <w:pStyle w:val="Heading3"/>
+      </w:pPr>
+      <w:proofErr w:type="spellStart"/>
+      <w:r>
+        <w:t>Redis</w:t>
+      </w:r>
+      <w:proofErr w:type="spellEnd"/>
+    </w:p>
+    <w:p>
+      <w:pPr>
+        <w:spacing w:after="0" w:line="240" w:lineRule="auto"/>
+        <w:jc w:val="left"/>
+      </w:pPr>
+      <w:r>
+        <w:t xml:space="preserve">V </w:t>
+      </w:r>
+      <w:proofErr w:type="spellStart"/>
+      <w:r>
+        <w:t>projekte</w:t>
+      </w:r>
+      <w:proofErr w:type="spellEnd"/>
+      <w:r>
+        <w:t xml:space="preserve"> </w:t>
+      </w:r>
+      <w:proofErr w:type="spellStart"/>
+      <w:r>
+        <w:t>pouzivame</w:t>
+      </w:r>
+      <w:proofErr w:type="spellEnd"/>
+      <w:r>
+        <w:t xml:space="preserve"> </w:t>
+      </w:r>
+      <w:proofErr w:type="spellStart"/>
+      <w:r>
+        <w:t>aj</w:t>
+      </w:r>
+      <w:proofErr w:type="spellEnd"/>
+      <w:r>
+        <w:t xml:space="preserve"> </w:t>
+      </w:r>
+      <w:proofErr w:type="spellStart"/>
+      <w:r>
+        <w:t>nerelacnu</w:t>
+      </w:r>
+      <w:proofErr w:type="spellEnd"/>
+      <w:r>
+        <w:t xml:space="preserve"> </w:t>
+      </w:r>
+      <w:proofErr w:type="spellStart"/>
+      <w:r>
+        <w:t>Redis</w:t>
+      </w:r>
+      <w:proofErr w:type="spellEnd"/>
+      <w:r>
+        <w:t xml:space="preserve"> </w:t>
+      </w:r>
+      <w:proofErr w:type="spellStart"/>
+      <w:r>
+        <w:t>databazu</w:t>
+      </w:r>
+      <w:proofErr w:type="spellEnd"/>
+      <w:r>
+        <w:t xml:space="preserve">. </w:t>
+      </w:r>
+      <w:proofErr w:type="spellStart"/>
+      <w:r>
+        <w:t>Vyuzitie</w:t>
+      </w:r>
+      <w:proofErr w:type="spellEnd"/>
+      <w:r>
+        <w:t xml:space="preserve"> </w:t>
+      </w:r>
+      <w:proofErr w:type="spellStart"/>
+      <w:r>
+        <w:t>sme</w:t>
+      </w:r>
+      <w:proofErr w:type="spellEnd"/>
+      <w:r>
+        <w:t xml:space="preserve"> </w:t>
+      </w:r>
+      <w:proofErr w:type="spellStart"/>
+      <w:r>
+        <w:t>nasli</w:t>
+      </w:r>
+      <w:proofErr w:type="spellEnd"/>
+      <w:r>
+        <w:t xml:space="preserve"> </w:t>
+      </w:r>
+      <w:proofErr w:type="spellStart"/>
+      <w:r>
+        <w:t>hlavne</w:t>
+      </w:r>
+      <w:proofErr w:type="spellEnd"/>
+      <w:r>
+        <w:t xml:space="preserve"> v </w:t>
+      </w:r>
+      <w:proofErr w:type="spellStart"/>
+      <w:r>
+        <w:t>oblasti</w:t>
+      </w:r>
+      <w:proofErr w:type="spellEnd"/>
+      <w:r>
+        <w:t xml:space="preserve"> </w:t>
+      </w:r>
+      <w:proofErr w:type="spellStart"/>
+      <w:r>
+        <w:t>cachovania</w:t>
+      </w:r>
+      <w:proofErr w:type="spellEnd"/>
+      <w:r>
+        <w:t xml:space="preserve"> </w:t>
+      </w:r>
+      <w:proofErr w:type="spellStart"/>
+      <w:r>
+        <w:t>zaznamov</w:t>
+      </w:r>
+      <w:proofErr w:type="spellEnd"/>
+      <w:r>
+        <w:t>.</w:t>
+      </w:r>
+    </w:p>
+    <w:p>
+      <w:pPr>
+        <w:spacing w:after="0" w:line="240" w:lineRule="auto"/>
+        <w:jc w:val="left"/>
+      </w:pPr>
+      <w:r>
+        <w:t xml:space="preserve">Pre </w:t>
+      </w:r>
+      <w:proofErr w:type="spellStart"/>
+      <w:r>
+        <w:t>pracu</w:t>
+      </w:r>
+      <w:proofErr w:type="spellEnd"/>
+      <w:r>
+        <w:t xml:space="preserve"> s </w:t>
+      </w:r>
+      <w:proofErr w:type="spellStart"/>
+      <w:r>
+        <w:t>Redis</w:t>
+      </w:r>
+      <w:proofErr w:type="spellEnd"/>
+      <w:r>
+        <w:t xml:space="preserve"> </w:t>
+      </w:r>
+      <w:proofErr w:type="spellStart"/>
+      <w:r>
+        <w:t>na</w:t>
+      </w:r>
+      <w:proofErr w:type="spellEnd"/>
+      <w:r>
+        <w:t xml:space="preserve"> </w:t>
+      </w:r>
+      <w:proofErr w:type="spellStart"/>
+      <w:r>
+        <w:t>Symfony</w:t>
+      </w:r>
+      <w:proofErr w:type="spellEnd"/>
+      <w:r>
+        <w:t xml:space="preserve"> </w:t>
+      </w:r>
+      <w:proofErr w:type="spellStart"/>
+      <w:r>
+        <w:t>frameworku</w:t>
+      </w:r>
+      <w:proofErr w:type="spellEnd"/>
+      <w:r>
+        <w:t xml:space="preserve"> </w:t>
+      </w:r>
+      <w:proofErr w:type="spellStart"/>
+      <w:r>
+        <w:t>pouzivame</w:t>
+      </w:r>
+      <w:proofErr w:type="spellEnd"/>
+      <w:r>
+        <w:t xml:space="preserve"> </w:t>
+      </w:r>
+      <w:hyperlink r:id="rId8" w:history="1">
+        <w:proofErr w:type="spellStart"/>
+        <w:r>
+          <w:rPr>
+            <w:rStyle w:val="Hyperlink"/>
+          </w:rPr>
+          <w:t>SncRedisBundle</w:t>
+        </w:r>
+        <w:proofErr w:type="spellEnd"/>
+      </w:hyperlink>
+      <w:r>
+        <w:t xml:space="preserve">, </w:t>
+      </w:r>
+      <w:proofErr w:type="spellStart"/>
+      <w:r>
+        <w:t>ktory</w:t>
+      </w:r>
+      <w:proofErr w:type="spellEnd"/>
+      <w:r>
+        <w:t xml:space="preserve"> </w:t>
+      </w:r>
+      <w:proofErr w:type="spellStart"/>
+      <w:r>
+        <w:t>pouziva</w:t>
+      </w:r>
+      <w:proofErr w:type="spellEnd"/>
+      <w:r>
+        <w:t xml:space="preserve"> </w:t>
+      </w:r>
+      <w:proofErr w:type="spellStart"/>
+      <w:r>
+        <w:t>klientsku</w:t>
+      </w:r>
+      <w:proofErr w:type="spellEnd"/>
+      <w:r>
+        <w:t xml:space="preserve"> PHP </w:t>
+      </w:r>
+      <w:proofErr w:type="spellStart"/>
+      <w:r>
+        <w:t>kniznicu</w:t>
+      </w:r>
+      <w:proofErr w:type="spellEnd"/>
+      <w:r>
+        <w:t xml:space="preserve"> </w:t>
+      </w:r>
+      <w:hyperlink r:id="rId9" w:history="1">
+        <w:proofErr w:type="spellStart"/>
+        <w:r>
+          <w:rPr>
+            <w:rStyle w:val="Hyperlink"/>
+          </w:rPr>
+          <w:t>Predis</w:t>
+        </w:r>
+        <w:proofErr w:type="spellEnd"/>
+      </w:hyperlink>
+      <w:r>
+        <w:t>.</w:t>
+      </w:r>
+    </w:p>
+    <w:p>
+      <w:pPr>
+        <w:pStyle w:val="Heading4"/>
+      </w:pPr>
+      <w:r>
+        <w:t>Cache</w:t>
+      </w:r>
+    </w:p>
+    <w:p>
+      <w:proofErr w:type="spellStart"/>
+      <w:r>
+        <w:t>Redis</w:t>
+      </w:r>
+      <w:proofErr w:type="spellEnd"/>
+      <w:r>
+        <w:t xml:space="preserve"> </w:t>
+      </w:r>
+      <w:proofErr w:type="spellStart"/>
+      <w:r>
+        <w:t>pouzivame</w:t>
+      </w:r>
+      <w:proofErr w:type="spellEnd"/>
+      <w:r>
+        <w:t xml:space="preserve"> </w:t>
+      </w:r>
+      <w:proofErr w:type="spellStart"/>
+      <w:r>
+        <w:t>na</w:t>
+      </w:r>
+      <w:proofErr w:type="spellEnd"/>
+      <w:r>
+        <w:t xml:space="preserve"> </w:t>
+      </w:r>
+      <w:proofErr w:type="spellStart"/>
+      <w:r>
+        <w:t>ukladanie</w:t>
+      </w:r>
+      <w:proofErr w:type="spellEnd"/>
+      <w:r>
+        <w:t xml:space="preserve"> ORM </w:t>
+      </w:r>
+      <w:proofErr w:type="spellStart"/>
+      <w:r>
+        <w:t>mapovania</w:t>
+      </w:r>
+      <w:proofErr w:type="spellEnd"/>
+      <w:r>
+        <w:t xml:space="preserve"> pre Doctrine </w:t>
+      </w:r>
+      <w:proofErr w:type="spellStart"/>
+      <w:r>
+        <w:t>modely</w:t>
+      </w:r>
+      <w:proofErr w:type="spellEnd"/>
+      <w:r>
+        <w:t xml:space="preserve"> a </w:t>
+      </w:r>
+      <w:proofErr w:type="spellStart"/>
+      <w:r>
+        <w:t>na</w:t>
+      </w:r>
+      <w:proofErr w:type="spellEnd"/>
+      <w:r>
+        <w:t xml:space="preserve"> </w:t>
+      </w:r>
+      <w:proofErr w:type="spellStart"/>
+      <w:r>
+        <w:t>ukladanie</w:t>
+      </w:r>
+      <w:proofErr w:type="spellEnd"/>
+      <w:r>
+        <w:t xml:space="preserve"> PHP Sessions. </w:t>
+      </w:r>
+      <w:proofErr w:type="spellStart"/>
+      <w:r>
+        <w:t>Tuto</w:t>
+      </w:r>
+      <w:proofErr w:type="spellEnd"/>
+      <w:r>
+        <w:t xml:space="preserve"> </w:t>
+      </w:r>
+      <w:proofErr w:type="spellStart"/>
+      <w:r>
+        <w:t>funkcionalit</w:t>
+      </w:r>
+      <w:r>
+        <w:t>u</w:t>
+      </w:r>
+      <w:proofErr w:type="spellEnd"/>
+      <w:r>
+        <w:t xml:space="preserve"> </w:t>
+      </w:r>
+      <w:proofErr w:type="spellStart"/>
+      <w:r>
+        <w:t>nam</w:t>
+      </w:r>
+      <w:proofErr w:type="spellEnd"/>
+      <w:r>
+        <w:t xml:space="preserve"> </w:t>
+      </w:r>
+      <w:proofErr w:type="spellStart"/>
+      <w:r>
+        <w:t>poskytuje</w:t>
+      </w:r>
+      <w:proofErr w:type="spellEnd"/>
+      <w:r>
+        <w:t xml:space="preserve"> </w:t>
+      </w:r>
+      <w:proofErr w:type="spellStart"/>
+      <w:r>
+        <w:t>SncRedisBundle</w:t>
+      </w:r>
+      <w:proofErr w:type="spellEnd"/>
+      <w:r>
+        <w:t>.</w:t>
+      </w:r>
+    </w:p>
+    <w:p>
+      <w:proofErr w:type="spellStart"/>
+      <w:r>
+        <w:t>Dalej</w:t>
+      </w:r>
+      <w:proofErr w:type="spellEnd"/>
+      <w:r>
+        <w:t xml:space="preserve"> </w:t>
+      </w:r>
+      <w:proofErr w:type="spellStart"/>
+      <w:r>
+        <w:t>sme</w:t>
+      </w:r>
+      <w:proofErr w:type="spellEnd"/>
+      <w:r>
+        <w:t xml:space="preserve"> </w:t>
+      </w:r>
+      <w:proofErr w:type="spellStart"/>
+      <w:r>
+        <w:t>doprogramovali</w:t>
+      </w:r>
+      <w:proofErr w:type="spellEnd"/>
+      <w:r>
+        <w:t xml:space="preserve"> </w:t>
+      </w:r>
+      <w:proofErr w:type="spellStart"/>
+      <w:r>
+        <w:t>cachovanie</w:t>
+      </w:r>
+      <w:proofErr w:type="spellEnd"/>
+      <w:r>
+        <w:t xml:space="preserve"> </w:t>
+      </w:r>
+      <w:proofErr w:type="spellStart"/>
+      <w:r>
+        <w:t>vysle</w:t>
+      </w:r>
+      <w:r>
+        <w:t>dkov</w:t>
+      </w:r>
+      <w:proofErr w:type="spellEnd"/>
+      <w:r>
+        <w:t xml:space="preserve"> z </w:t>
+      </w:r>
+      <w:hyperlink r:id="rId10" w:history="1">
+        <w:r>
+          <w:rPr>
+            <w:rStyle w:val="Hyperlink"/>
+          </w:rPr>
+          <w:t>Google Geolocation API</w:t>
+        </w:r>
+      </w:hyperlink>
+      <w:r>
+        <w:t xml:space="preserve">, </w:t>
+      </w:r>
+      <w:proofErr w:type="spellStart"/>
+      <w:r>
+        <w:t>ktore</w:t>
+      </w:r>
+      <w:proofErr w:type="spellEnd"/>
+      <w:r>
+        <w:t xml:space="preserve"> </w:t>
+      </w:r>
+      <w:proofErr w:type="spellStart"/>
+      <w:r>
+        <w:t>zobrazujeme</w:t>
+      </w:r>
+      <w:proofErr w:type="spellEnd"/>
+      <w:r>
+        <w:t xml:space="preserve"> v </w:t>
+      </w:r>
+      <w:proofErr w:type="spellStart"/>
+      <w:r>
+        <w:t>detailoch</w:t>
+      </w:r>
+      <w:proofErr w:type="spellEnd"/>
+      <w:r>
+        <w:t xml:space="preserve"> </w:t>
+      </w:r>
+      <w:proofErr w:type="spellStart"/>
+      <w:r>
+        <w:t>vyletu</w:t>
+      </w:r>
+      <w:proofErr w:type="spellEnd"/>
+      <w:r>
+        <w:t xml:space="preserve">. </w:t>
+      </w:r>
+      <w:proofErr w:type="spellStart"/>
+      <w:r>
+        <w:t>Znizujeme</w:t>
+      </w:r>
+      <w:proofErr w:type="spellEnd"/>
+      <w:r>
+        <w:t xml:space="preserve"> </w:t>
+      </w:r>
+      <w:proofErr w:type="spellStart"/>
+      <w:r>
+        <w:t>tak</w:t>
+      </w:r>
+      <w:proofErr w:type="spellEnd"/>
+      <w:r>
+        <w:t xml:space="preserve"> </w:t>
+      </w:r>
+      <w:proofErr w:type="spellStart"/>
+      <w:r>
+        <w:t>pocet</w:t>
+      </w:r>
+      <w:proofErr w:type="spellEnd"/>
+      <w:r>
+        <w:t xml:space="preserve"> </w:t>
+      </w:r>
+      <w:proofErr w:type="spellStart"/>
+      <w:r>
+        <w:t>poziadaviek</w:t>
+      </w:r>
+      <w:proofErr w:type="spellEnd"/>
+      <w:r>
+        <w:t xml:space="preserve"> </w:t>
+      </w:r>
+      <w:proofErr w:type="spellStart"/>
+      <w:r>
+        <w:t>na</w:t>
+      </w:r>
+      <w:proofErr w:type="spellEnd"/>
+      <w:r>
+        <w:t xml:space="preserve"> Google API. </w:t>
+      </w:r>
+      <w:proofErr w:type="spellStart"/>
+      <w:r>
+        <w:t>Jedna</w:t>
+      </w:r>
+      <w:proofErr w:type="spellEnd"/>
+      <w:r>
+        <w:t xml:space="preserve"> </w:t>
+      </w:r>
+      <w:proofErr w:type="spellStart"/>
+      <w:r>
+        <w:t>sa</w:t>
+      </w:r>
+      <w:proofErr w:type="spellEnd"/>
+      <w:r>
+        <w:t xml:space="preserve"> o </w:t>
+      </w:r>
+      <w:proofErr w:type="spellStart"/>
+      <w:r>
+        <w:t>klasicku</w:t>
+      </w:r>
+      <w:proofErr w:type="spellEnd"/>
+      <w:r>
+        <w:t xml:space="preserve"> key-value </w:t>
+      </w:r>
+      <w:proofErr w:type="spellStart"/>
+      <w:r>
+        <w:t>tabulku</w:t>
+      </w:r>
+      <w:proofErr w:type="spellEnd"/>
+      <w:r>
+        <w:t xml:space="preserve">. Z GPS </w:t>
+      </w:r>
+      <w:proofErr w:type="spellStart"/>
+      <w:r>
+        <w:t>suradnic</w:t>
+      </w:r>
+      <w:proofErr w:type="spellEnd"/>
+      <w:r>
+        <w:t xml:space="preserve"> </w:t>
+      </w:r>
+      <w:proofErr w:type="spellStart"/>
+      <w:r>
+        <w:t>vytvorime</w:t>
+      </w:r>
+      <w:proofErr w:type="spellEnd"/>
+      <w:r>
+        <w:t xml:space="preserve"> MD5 hash, </w:t>
+      </w:r>
+      <w:proofErr w:type="spellStart"/>
+      <w:r>
+        <w:t>ktory</w:t>
+      </w:r>
+      <w:proofErr w:type="spellEnd"/>
+      <w:r>
+        <w:t xml:space="preserve"> </w:t>
+      </w:r>
+      <w:proofErr w:type="spellStart"/>
+      <w:r>
+        <w:t>sa</w:t>
+      </w:r>
+      <w:proofErr w:type="spellEnd"/>
+      <w:r>
+        <w:t xml:space="preserve"> </w:t>
+      </w:r>
+      <w:proofErr w:type="spellStart"/>
+      <w:r>
+        <w:t>pouzije</w:t>
+      </w:r>
+      <w:proofErr w:type="spellEnd"/>
+      <w:r>
+        <w:t xml:space="preserve"> </w:t>
+      </w:r>
+      <w:proofErr w:type="spellStart"/>
+      <w:r>
+        <w:t>ako</w:t>
+      </w:r>
+      <w:proofErr w:type="spellEnd"/>
+      <w:r>
+        <w:t xml:space="preserve"> </w:t>
+      </w:r>
+      <w:proofErr w:type="spellStart"/>
+      <w:r>
+        <w:t>kluc</w:t>
+      </w:r>
+      <w:proofErr w:type="spellEnd"/>
+      <w:r>
+        <w:t>.</w:t>
+      </w:r>
+    </w:p>
+    <w:p>
+      <w:pPr>
+        <w:rPr>
+          <w:i/>
+        </w:rPr>
+      </w:pPr>
+      <w:r>
+        <w:rPr>
+          <w:i/>
+        </w:rPr>
+        <w:t>Geolocation:&lt;MD5(</w:t>
+      </w:r>
+      <w:proofErr w:type="spellStart"/>
+      <w:proofErr w:type="gramStart"/>
+      <w:r>
+        <w:rPr>
+          <w:i/>
+        </w:rPr>
+        <w:t>lat:lon</w:t>
+      </w:r>
+      <w:proofErr w:type="spellEnd"/>
+      <w:proofErr w:type="gramEnd"/>
+      <w:r>
+        <w:rPr>
+          <w:i/>
+        </w:rPr>
+        <w:t>) = Trolltunga, Norway&gt;</w:t>
+      </w:r>
+    </w:p>
+    <w:p>
+      <w:pPr>
+        <w:pStyle w:val="Heading4"/>
+      </w:pPr>
+      <w:r>
+        <w:t>API Monitor</w:t>
+      </w:r>
+    </w:p>
+    <w:p>
+      <w:proofErr w:type="spellStart"/>
+      <w:r>
+        <w:t>Vsetky</w:t>
+      </w:r>
+      <w:proofErr w:type="spellEnd"/>
+      <w:r>
+        <w:t xml:space="preserve"> data z API </w:t>
+      </w:r>
+      <w:proofErr w:type="spellStart"/>
+      <w:r>
+        <w:t>Monitoru</w:t>
+      </w:r>
+      <w:proofErr w:type="spellEnd"/>
+      <w:r>
+        <w:t xml:space="preserve"> </w:t>
+      </w:r>
+      <w:proofErr w:type="spellStart"/>
+      <w:r>
+        <w:t>sa</w:t>
+      </w:r>
+      <w:proofErr w:type="spellEnd"/>
+      <w:r>
+        <w:t xml:space="preserve"> </w:t>
+      </w:r>
+      <w:proofErr w:type="spellStart"/>
+      <w:r>
+        <w:t>ukladaju</w:t>
+      </w:r>
+      <w:proofErr w:type="spellEnd"/>
+      <w:r>
+        <w:t xml:space="preserve"> do </w:t>
+      </w:r>
+      <w:proofErr w:type="spellStart"/>
+      <w:r>
+        <w:t>Redis</w:t>
+      </w:r>
+      <w:proofErr w:type="spellEnd"/>
+      <w:r>
+        <w:t xml:space="preserve"> </w:t>
+      </w:r>
+      <w:proofErr w:type="spellStart"/>
+      <w:r>
+        <w:t>databazi</w:t>
+      </w:r>
+      <w:proofErr w:type="spellEnd"/>
+      <w:r>
+        <w:t xml:space="preserve"> </w:t>
+      </w:r>
+      <w:proofErr w:type="spellStart"/>
+      <w:r>
+        <w:t>ako</w:t>
+      </w:r>
+      <w:proofErr w:type="spellEnd"/>
+      <w:r>
+        <w:t xml:space="preserve"> list. </w:t>
+      </w:r>
+      <w:proofErr w:type="spellStart"/>
+      <w:r>
+        <w:t>Zaznamy</w:t>
+      </w:r>
+      <w:proofErr w:type="spellEnd"/>
+      <w:r>
+        <w:t xml:space="preserve"> </w:t>
+      </w:r>
+      <w:proofErr w:type="spellStart"/>
+      <w:r>
+        <w:t>ukladame</w:t>
+      </w:r>
+      <w:proofErr w:type="spellEnd"/>
+      <w:r>
+        <w:t xml:space="preserve"> </w:t>
+      </w:r>
+      <w:proofErr w:type="spellStart"/>
+      <w:r>
+        <w:t>na</w:t>
+      </w:r>
+      <w:proofErr w:type="spellEnd"/>
+      <w:r>
+        <w:t xml:space="preserve"> </w:t>
+      </w:r>
+      <w:proofErr w:type="spellStart"/>
+      <w:r>
+        <w:t>zaklade</w:t>
+      </w:r>
+      <w:proofErr w:type="spellEnd"/>
+      <w:r>
+        <w:t xml:space="preserve"> </w:t>
+      </w:r>
+      <w:proofErr w:type="spellStart"/>
+      <w:r>
+        <w:t>datumu</w:t>
+      </w:r>
+      <w:proofErr w:type="spellEnd"/>
+      <w:r>
+        <w:t>.</w:t>
+      </w:r>
+    </w:p>
+    <w:p>
+      <w:pPr>
+        <w:rPr>
+          <w:i/>
+        </w:rPr>
+      </w:pPr>
+      <w:proofErr w:type="spellStart"/>
+      <w:r>
+        <w:rPr>
+          <w:i/>
+        </w:rPr>
+        <w:t>Api_requests</w:t>
+      </w:r>
+      <w:proofErr w:type="spellEnd"/>
+      <w:r>
+        <w:rPr>
+          <w:i/>
+        </w:rPr>
+        <w:t xml:space="preserve">:&lt;Y-m-d&gt; = </w:t>
+      </w:r>
+      <w:proofErr w:type="spellStart"/>
+      <w:r>
+        <w:rPr>
+          <w:i/>
+        </w:rPr>
+        <w:t>Redis</w:t>
+      </w:r>
+      <w:proofErr w:type="spellEnd"/>
+      <w:r>
+        <w:rPr>
+          <w:i/>
+        </w:rPr>
+        <w:t xml:space="preserve"> list</w:t>
+      </w:r>
+    </w:p>
+    <w:p>
+      <w:pPr>
+        <w:spacing w:after="0" w:line="240" w:lineRule="auto"/>
+        <w:jc w:val="left"/>
+        <w:rPr>
+          <w:i/>
+        </w:rPr>
+      </w:pPr>
+      <w:r>
+        <w:rPr>
+          <w:i/>
+        </w:rPr>
+        <w:br w:type="page"/>
+      </w:r>
+    </w:p>
+    <w:p>
+      <w:pPr>
+        <w:pStyle w:val="Heading1"/>
+      </w:pPr>
       <w:bookmarkStart w:id="0" w:name="_GoBack"/>
       <w:bookmarkEnd w:id="0"/>
-    </w:p>
-    <w:p>
-      <w:pPr>
-        <w:spacing w:after="0" w:line="240" w:lineRule="auto"/>
-        <w:jc w:val="left"/>
-      </w:pPr>
-      <w:r>
-        <w:br w:type="page"/>
-      </w:r>
-    </w:p>
-    <w:p>
-      <w:pPr>
-        <w:pStyle w:val="Heading1"/>
-      </w:pPr>
       <w:proofErr w:type="spellStart"/>
       <w:r>
         <w:t>Aktualny</w:t>
@@ -2568,7 +3551,10 @@
       </w:pPr>
       <w:proofErr w:type="spellStart"/>
       <w:r>
-        <w:t>Aplikacne</w:t>
+        <w:t>Aplik</w:t>
+      </w:r>
+      <w:r>
+        <w:t>acne</w:t>
       </w:r>
       <w:proofErr w:type="spellEnd"/>
       <w:r>
@@ -2593,30 +3579,6 @@
       <w:proofErr w:type="spellStart"/>
       <w:r>
         <w:t>funkcne</w:t>
-      </w:r>
-      <w:proofErr w:type="spellEnd"/>
-      <w:r>
-        <w:t xml:space="preserve"> s </w:t>
-      </w:r>
-      <w:proofErr w:type="spellStart"/>
-      <w:r>
-        <w:t>vynimkou</w:t>
-      </w:r>
-      <w:proofErr w:type="spellEnd"/>
-      <w:r>
-        <w:t xml:space="preserve"> </w:t>
-      </w:r>
-      <w:proofErr w:type="spellStart"/>
-      <w:r>
-        <w:t>presuvania</w:t>
-      </w:r>
-      <w:proofErr w:type="spellEnd"/>
-      <w:r>
-        <w:t xml:space="preserve"> </w:t>
-      </w:r>
-      <w:proofErr w:type="spellStart"/>
-      <w:r>
-        <w:t>fotografii</w:t>
       </w:r>
       <w:proofErr w:type="spellEnd"/>
     </w:p>
@@ -2627,6 +3589,8 @@
           <w:ilvl w:val="0"/>
           <w:numId w:val="7"/>
         </w:numPr>
+        <w:spacing w:after="0" w:line="240" w:lineRule="auto"/>
+        <w:jc w:val="left"/>
       </w:pPr>
       <w:proofErr w:type="spellStart"/>
       <w:r>
@@ -2641,153 +3605,181 @@
         <w:t>rozhranie</w:t>
       </w:r>
       <w:proofErr w:type="spellEnd"/>
-      <w:r>
-        <w:t xml:space="preserve"> ma </w:t>
-      </w:r>
-      <w:proofErr w:type="spellStart"/>
-      <w:r>
-        <w:t>dokoncenie</w:t>
-      </w:r>
-      <w:proofErr w:type="spellEnd"/>
-      <w:r>
-        <w:t xml:space="preserve"> </w:t>
-      </w:r>
-      <w:proofErr w:type="spellStart"/>
-      <w:r>
-        <w:t>zobrazovanie</w:t>
-      </w:r>
-      <w:proofErr w:type="spellEnd"/>
-      <w:r>
-        <w:t xml:space="preserve"> </w:t>
-      </w:r>
-      <w:proofErr w:type="spellStart"/>
-      <w:r>
-        <w:t>vyletov</w:t>
-      </w:r>
-      <w:proofErr w:type="spellEnd"/>
-      <w:r>
-        <w:t xml:space="preserve"> a </w:t>
-      </w:r>
-      <w:proofErr w:type="spellStart"/>
-      <w:r>
-        <w:t>ich</w:t>
-      </w:r>
-      <w:proofErr w:type="spellEnd"/>
-      <w:r>
-        <w:t xml:space="preserve"> </w:t>
-      </w:r>
-      <w:proofErr w:type="spellStart"/>
-      <w:r>
-        <w:t>zaznamov</w:t>
-      </w:r>
-      <w:proofErr w:type="spellEnd"/>
-      <w:r>
-        <w:t xml:space="preserve">, </w:t>
-      </w:r>
-      <w:proofErr w:type="spellStart"/>
-      <w:r>
-        <w:t>vykreslovanie</w:t>
-      </w:r>
-      <w:proofErr w:type="spellEnd"/>
-      <w:r>
-        <w:t xml:space="preserve"> </w:t>
-      </w:r>
-      <w:proofErr w:type="spellStart"/>
-      <w:r>
-        <w:t>na</w:t>
-      </w:r>
-      <w:proofErr w:type="spellEnd"/>
-      <w:r>
-        <w:t xml:space="preserve"> </w:t>
-      </w:r>
-      <w:proofErr w:type="spellStart"/>
-      <w:r>
-        <w:t>mapu</w:t>
-      </w:r>
-      <w:proofErr w:type="spellEnd"/>
-      <w:r>
-        <w:t xml:space="preserve"> + </w:t>
-      </w:r>
-      <w:proofErr w:type="spellStart"/>
-      <w:r>
-        <w:t>vyhladavanie</w:t>
-      </w:r>
-      <w:proofErr w:type="spellEnd"/>
-      <w:r>
-        <w:t xml:space="preserve">. </w:t>
-      </w:r>
-      <w:proofErr w:type="spellStart"/>
-      <w:r>
-        <w:t>Taktiez</w:t>
-      </w:r>
-      <w:proofErr w:type="spellEnd"/>
-      <w:r>
-        <w:t xml:space="preserve"> </w:t>
-      </w:r>
-      <w:proofErr w:type="spellStart"/>
-      <w:r>
-        <w:t>dispouje</w:t>
-      </w:r>
-      <w:proofErr w:type="spellEnd"/>
-      <w:r>
-        <w:t xml:space="preserve"> </w:t>
-      </w:r>
-      <w:proofErr w:type="spellStart"/>
-      <w:r>
-        <w:t>plne</w:t>
-      </w:r>
-      <w:proofErr w:type="spellEnd"/>
-      <w:r>
-        <w:t xml:space="preserve"> </w:t>
-      </w:r>
-      <w:proofErr w:type="spellStart"/>
-      <w:r>
-        <w:t>funcnou</w:t>
-      </w:r>
-      <w:proofErr w:type="spellEnd"/>
-      <w:r>
-        <w:t xml:space="preserve"> </w:t>
-      </w:r>
-      <w:proofErr w:type="spellStart"/>
-      <w:r>
-        <w:t>autorizaciou</w:t>
-      </w:r>
-      <w:proofErr w:type="spellEnd"/>
-      <w:r>
-        <w:t>.</w:t>
-      </w:r>
     </w:p>
     <w:p>
       <w:pPr>
+        <w:pStyle w:val="ListParagraph"/>
+        <w:numPr>
+          <w:ilvl w:val="1"/>
+          <w:numId w:val="7"/>
+        </w:numPr>
         <w:spacing w:after="0" w:line="240" w:lineRule="auto"/>
         <w:jc w:val="left"/>
       </w:pPr>
-      <w:r>
-        <w:br w:type="page"/>
-      </w:r>
+      <w:proofErr w:type="spellStart"/>
+      <w:r>
+        <w:t>Zoznam</w:t>
+      </w:r>
+      <w:proofErr w:type="spellEnd"/>
+      <w:r>
+        <w:t xml:space="preserve"> </w:t>
+      </w:r>
+      <w:proofErr w:type="spellStart"/>
+      <w:r>
+        <w:t>vyletov</w:t>
+      </w:r>
+      <w:proofErr w:type="spellEnd"/>
+      <w:r>
+        <w:t xml:space="preserve"> + </w:t>
+      </w:r>
+      <w:proofErr w:type="spellStart"/>
+      <w:r>
+        <w:t>vyhladavanie</w:t>
+      </w:r>
+      <w:proofErr w:type="spellEnd"/>
     </w:p>
     <w:p>
       <w:pPr>
-        <w:pStyle w:val="Heading1"/>
-      </w:pPr>
-      <w:proofErr w:type="spellStart"/>
-      <w:r>
-        <w:t>Pristup</w:t>
-      </w:r>
-      <w:proofErr w:type="spellEnd"/>
+        <w:pStyle w:val="ListParagraph"/>
+        <w:numPr>
+          <w:ilvl w:val="1"/>
+          <w:numId w:val="7"/>
+        </w:numPr>
+        <w:spacing w:after="0" w:line="240" w:lineRule="auto"/>
+        <w:jc w:val="left"/>
+      </w:pPr>
+      <w:r>
+        <w:t xml:space="preserve">Detail </w:t>
+      </w:r>
+      <w:proofErr w:type="spellStart"/>
+      <w:r>
+        <w:t>vyletu</w:t>
+      </w:r>
+      <w:proofErr w:type="spellEnd"/>
+      <w:r>
+        <w:t xml:space="preserve">, </w:t>
+      </w:r>
+      <w:proofErr w:type="spellStart"/>
+      <w:r>
+        <w:t>vykreslovanie</w:t>
+      </w:r>
+      <w:proofErr w:type="spellEnd"/>
+      <w:r>
+        <w:t xml:space="preserve"> </w:t>
+      </w:r>
+      <w:proofErr w:type="spellStart"/>
+      <w:r>
+        <w:t>trasy</w:t>
+      </w:r>
+      <w:proofErr w:type="spellEnd"/>
+      <w:r>
+        <w:t xml:space="preserve"> </w:t>
+      </w:r>
+      <w:proofErr w:type="spellStart"/>
+      <w:r>
+        <w:t>na</w:t>
+      </w:r>
+      <w:proofErr w:type="spellEnd"/>
+      <w:r>
+        <w:t xml:space="preserve"> </w:t>
+      </w:r>
+      <w:proofErr w:type="spellStart"/>
+      <w:r>
+        <w:t>mapu</w:t>
+      </w:r>
+      <w:proofErr w:type="spellEnd"/>
+      <w:r>
+        <w:t xml:space="preserve">, </w:t>
+      </w:r>
+      <w:proofErr w:type="spellStart"/>
+      <w:r>
+        <w:t>prekladanie</w:t>
+      </w:r>
+      <w:proofErr w:type="spellEnd"/>
+      <w:r>
+        <w:t xml:space="preserve"> GPS </w:t>
+      </w:r>
+      <w:proofErr w:type="spellStart"/>
+      <w:r>
+        <w:t>suradnic</w:t>
+      </w:r>
+      <w:proofErr w:type="spellEnd"/>
+      <w:r>
+        <w:t xml:space="preserve"> </w:t>
+      </w:r>
+      <w:proofErr w:type="spellStart"/>
+      <w:r>
+        <w:t>na</w:t>
+      </w:r>
+      <w:proofErr w:type="spellEnd"/>
+      <w:r>
+        <w:t xml:space="preserve"> </w:t>
+      </w:r>
+      <w:proofErr w:type="spellStart"/>
+      <w:r>
+        <w:t>citatelny</w:t>
+      </w:r>
+      <w:proofErr w:type="spellEnd"/>
+      <w:r>
+        <w:t xml:space="preserve"> text</w:t>
+      </w:r>
     </w:p>
     <w:p>
-      <w:proofErr w:type="spellStart"/>
-      <w:r>
-        <w:t>Aplikacia</w:t>
-      </w:r>
-      <w:proofErr w:type="spellEnd"/>
-      <w:r>
-        <w:t xml:space="preserve"> je </w:t>
-      </w:r>
-      <w:proofErr w:type="spellStart"/>
-      <w:r>
-        <w:t>spristupnena</w:t>
+      <w:pPr>
+        <w:pStyle w:val="ListParagraph"/>
+        <w:numPr>
+          <w:ilvl w:val="1"/>
+          <w:numId w:val="7"/>
+        </w:numPr>
+        <w:spacing w:after="0" w:line="240" w:lineRule="auto"/>
+        <w:jc w:val="left"/>
+      </w:pPr>
+      <w:r>
+        <w:t xml:space="preserve">Device manager: </w:t>
+      </w:r>
+      <w:proofErr w:type="spellStart"/>
+      <w:r>
+        <w:t>pouzivatel</w:t>
+      </w:r>
+      <w:proofErr w:type="spellEnd"/>
+      <w:r>
+        <w:t xml:space="preserve"> </w:t>
+      </w:r>
+      <w:proofErr w:type="spellStart"/>
+      <w:r>
+        <w:t>moze</w:t>
+      </w:r>
+      <w:proofErr w:type="spellEnd"/>
+      <w:r>
+        <w:t xml:space="preserve"> </w:t>
+      </w:r>
+      <w:proofErr w:type="spellStart"/>
+      <w:r>
+        <w:t>spravovat</w:t>
+      </w:r>
+      <w:proofErr w:type="spellEnd"/>
+      <w:r>
+        <w:t xml:space="preserve"> </w:t>
+      </w:r>
+      <w:proofErr w:type="spellStart"/>
+      <w:r>
+        <w:t>svoje</w:t>
+      </w:r>
+      <w:proofErr w:type="spellEnd"/>
+      <w:r>
+        <w:t xml:space="preserve"> </w:t>
+      </w:r>
+      <w:proofErr w:type="spellStart"/>
+      <w:r>
+        <w:t>zariadenie</w:t>
+      </w:r>
+      <w:proofErr w:type="spellEnd"/>
+      <w:r>
+        <w:t xml:space="preserve"> </w:t>
+      </w:r>
+      <w:proofErr w:type="spellStart"/>
+      <w:r>
+        <w:t>pripojene</w:t>
       </w:r>
       <w:proofErr w:type="spellEnd"/>
       <w:r>
@@ -2799,93 +3791,67 @@
       </w:r>
       <w:proofErr w:type="spellEnd"/>
       <w:r>
-        <w:t xml:space="preserve"> </w:t>
-      </w:r>
-      <w:proofErr w:type="spellStart"/>
-      <w:r>
-        <w:t>adresach</w:t>
-      </w:r>
-      <w:proofErr w:type="spellEnd"/>
-      <w:r>
-        <w:t xml:space="preserve"> </w:t>
-      </w:r>
-      <w:hyperlink r:id="rId8" w:history="1">
-        <w:r>
-          <w:rPr>
-            <w:rStyle w:val="Hyperlink"/>
-          </w:rPr>
-          <w:t>https://www.jakubove.zbytocnosti.sk</w:t>
-        </w:r>
-      </w:hyperlink>
-      <w:r>
-        <w:t xml:space="preserve"> a </w:t>
-      </w:r>
-      <w:hyperlink r:id="rId9" w:history="1">
-        <w:r>
-          <w:rPr>
-            <w:rStyle w:val="Hyperlink"/>
-          </w:rPr>
-          <w:t>https://api.jakubove.zbytocnosti.sk</w:t>
-        </w:r>
-      </w:hyperlink>
-      <w:r>
-        <w:t xml:space="preserve">. </w:t>
+        <w:t xml:space="preserve"> API</w:t>
       </w:r>
     </w:p>
     <w:p>
-      <w:proofErr w:type="spellStart"/>
-      <w:r>
-        <w:t>Prihlasovacie</w:t>
-      </w:r>
-      <w:proofErr w:type="spellEnd"/>
-      <w:r>
-        <w:t xml:space="preserve"> </w:t>
-      </w:r>
-      <w:proofErr w:type="spellStart"/>
-      <w:r>
-        <w:t>udaje</w:t>
-      </w:r>
-      <w:proofErr w:type="spellEnd"/>
-      <w:r>
-        <w:t>:</w:t>
-      </w:r>
+      <w:pPr>
+        <w:pStyle w:val="ListParagraph"/>
+        <w:numPr>
+          <w:ilvl w:val="1"/>
+          <w:numId w:val="7"/>
+        </w:numPr>
+        <w:spacing w:after="0" w:line="240" w:lineRule="auto"/>
+        <w:jc w:val="left"/>
+      </w:pPr>
+      <w:r>
+        <w:t xml:space="preserve">API monitor: </w:t>
+      </w:r>
+      <w:proofErr w:type="spellStart"/>
+      <w:r>
+        <w:t>jednoduchy</w:t>
+      </w:r>
+      <w:proofErr w:type="spellEnd"/>
+      <w:r>
+        <w:t xml:space="preserve"> </w:t>
+      </w:r>
+      <w:proofErr w:type="spellStart"/>
+      <w:r>
+        <w:t>prehlad</w:t>
+      </w:r>
+      <w:proofErr w:type="spellEnd"/>
+      <w:r>
+        <w:t xml:space="preserve"> </w:t>
+      </w:r>
+      <w:proofErr w:type="spellStart"/>
+      <w:r>
+        <w:t>na</w:t>
+      </w:r>
+      <w:proofErr w:type="spellEnd"/>
+      <w:r>
+        <w:t xml:space="preserve"> API </w:t>
+      </w:r>
+      <w:proofErr w:type="spellStart"/>
+      <w:r>
+        <w:t>poziadavkami</w:t>
+      </w:r>
+      <w:proofErr w:type="spellEnd"/>
     </w:p>
     <w:p>
       <w:pPr>
         <w:pStyle w:val="ListParagraph"/>
         <w:numPr>
-          <w:ilvl w:val="0"/>
-          <w:numId w:val="8"/>
+          <w:ilvl w:val="1"/>
+          <w:numId w:val="7"/>
         </w:numPr>
-      </w:pPr>
-      <w:r>
-        <w:t xml:space="preserve">E-mail: </w:t>
-      </w:r>
-      <w:hyperlink r:id="rId10" w:history="1">
-        <w:r>
-          <w:rPr>
-            <w:rStyle w:val="Hyperlink"/>
-          </w:rPr>
-          <w:t>Jakub.dubec@gmail.com</w:t>
-        </w:r>
-      </w:hyperlink>
-    </w:p>
-    <w:p>
-      <w:pPr>
-        <w:pStyle w:val="ListParagraph"/>
-        <w:numPr>
-          <w:ilvl w:val="0"/>
-          <w:numId w:val="8"/>
-        </w:numPr>
-      </w:pPr>
-      <w:proofErr w:type="spellStart"/>
-      <w:r>
-        <w:t>Heslo</w:t>
-      </w:r>
-      <w:proofErr w:type="spellEnd"/>
-      <w:r>
-        <w:t>: Andromeda246</w:t>
-      </w:r>
+        <w:spacing w:after="0" w:line="240" w:lineRule="auto"/>
+        <w:jc w:val="left"/>
+      </w:pPr>
+      <w:proofErr w:type="spellStart"/>
+      <w:r>
+        <w:t>Autorizacia</w:t>
+      </w:r>
+      <w:proofErr w:type="spellEnd"/>
     </w:p>
     <w:sectPr>
       <w:headerReference w:type="first" r:id="rId11"/>
@@ -3398,7 +4364,7 @@
   <w:abstractNum w:abstractNumId="2">
     <w:nsid w:val="2992016A"/>
     <w:multiLevelType w:val="multilevel"/>
-    <w:tmpl w:val="2034ABEA"/>
+    <w:tmpl w:val="D4BCDAD8"/>
     <w:lvl w:ilvl="0">
       <w:start w:val="1"/>
       <w:numFmt w:val="upperLetter"/>
@@ -3413,12 +4379,15 @@
     </w:lvl>
     <w:lvl w:ilvl="1">
       <w:start w:val="1"/>
-      <w:numFmt w:val="decimal"/>
-      <w:lvlText w:val="%2)"/>
+      <w:numFmt w:val="bullet"/>
+      <w:lvlText w:val=""/>
       <w:lvlJc w:val="left"/>
       <w:pPr>
         <w:ind w:left="1440" w:hanging="360"/>
       </w:pPr>
+      <w:rPr>
+        <w:rFonts w:ascii="Symbol" w:hAnsi="Symbol" w:hint="default"/>
+      </w:rPr>
     </w:lvl>
     <w:lvl w:ilvl="2" w:tentative="1">
       <w:start w:val="1"/>
@@ -4416,7 +5385,6 @@
     <w:next w:val="Normal"/>
     <w:link w:val="Heading3Char"/>
     <w:uiPriority w:val="9"/>
-    <w:semiHidden/>
     <w:unhideWhenUsed/>
     <w:qFormat/>
     <w:rsid w:val="004F2801"/>
@@ -4441,7 +5409,6 @@
     <w:next w:val="Normal"/>
     <w:link w:val="Heading4Char"/>
     <w:uiPriority w:val="9"/>
-    <w:semiHidden/>
     <w:unhideWhenUsed/>
     <w:qFormat/>
     <w:rsid w:val="004F2801"/>
@@ -4789,7 +5756,6 @@
     <w:basedOn w:val="DefaultParagraphFont"/>
     <w:link w:val="Heading3"/>
     <w:uiPriority w:val="9"/>
-    <w:semiHidden/>
     <w:rsid w:val="004F2801"/>
     <w:rPr>
       <w:rFonts w:asciiTheme="majorHAnsi" w:eastAsiaTheme="majorEastAsia" w:hAnsiTheme="majorHAnsi" w:cstheme="majorBidi"/>
@@ -4801,7 +5767,6 @@
     <w:basedOn w:val="DefaultParagraphFont"/>
     <w:link w:val="Heading4"/>
     <w:uiPriority w:val="9"/>
-    <w:semiHidden/>
     <w:rsid w:val="004F2801"/>
     <w:rPr>
       <w:rFonts w:asciiTheme="majorHAnsi" w:eastAsiaTheme="majorEastAsia" w:hAnsiTheme="majorHAnsi" w:cstheme="majorBidi"/>
@@ -4886,6 +5851,32 @@
     <w:pPr>
       <w:jc w:val="both"/>
     </w:pPr>
+  </w:style>
+  <w:style w:type="paragraph" w:styleId="DocumentMap">
+    <w:name w:val="Document Map"/>
+    <w:basedOn w:val="Normal"/>
+    <w:link w:val="DocumentMapChar"/>
+    <w:uiPriority w:val="99"/>
+    <w:semiHidden/>
+    <w:unhideWhenUsed/>
+    <w:rsid w:val="007050B0"/>
+    <w:pPr>
+      <w:spacing w:after="0" w:line="240" w:lineRule="auto"/>
+    </w:pPr>
+    <w:rPr>
+      <w:rFonts w:ascii="Times New Roman" w:hAnsi="Times New Roman" w:cs="Times New Roman"/>
+    </w:rPr>
+  </w:style>
+  <w:style w:type="character" w:customStyle="1" w:styleId="DocumentMapChar">
+    <w:name w:val="Document Map Char"/>
+    <w:basedOn w:val="DefaultParagraphFont"/>
+    <w:link w:val="DocumentMap"/>
+    <w:uiPriority w:val="99"/>
+    <w:semiHidden/>
+    <w:rsid w:val="007050B0"/>
+    <w:rPr>
+      <w:rFonts w:ascii="Times New Roman" w:hAnsi="Times New Roman" w:cs="Times New Roman"/>
+    </w:rPr>
   </w:style>
 </w:styles>
 </file>

</xml_diff>